<commit_message>
Added module 08 programming assignment to biostats-2
</commit_message>
<xml_diff>
--- a/biostats-2/module07/simon-5502-07-diagnostic-tests.docx
+++ b/biostats-2/module07/simon-5502-07-diagnostic-tests.docx
@@ -27,7 +27,7 @@
           <w:sz w:val="24"/>
           <w:szCs w:val="24"/>
         </w:rPr>
-        <w:t>6</w:t>
+        <w:t>7</w:t>
       </w:r>
     </w:p>
     <w:p>
@@ -236,25 +236,7 @@
           <w:sz w:val="24"/>
           <w:szCs w:val="24"/>
         </w:rPr>
-        <w:t xml:space="preserve">4. </w:t>
-      </w:r>
-      <w:r>
-        <w:rPr>
-          <w:rFonts w:ascii="Times New Roman" w:hAnsi="Times New Roman" w:cs="Times New Roman"/>
-          <w:color w:val="C00000"/>
-          <w:sz w:val="24"/>
-          <w:szCs w:val="24"/>
-        </w:rPr>
-        <w:t xml:space="preserve">Calculate the likelihood ratio for a positive result and for a negative result </w:t>
-      </w:r>
-      <w:r>
-        <w:rPr>
-          <w:rFonts w:ascii="Times New Roman" w:hAnsi="Times New Roman" w:cs="Times New Roman"/>
-          <w:color w:val="C00000"/>
-          <w:sz w:val="24"/>
-          <w:szCs w:val="24"/>
-        </w:rPr>
-        <w:t xml:space="preserve">the overall caries diagnosis in the </w:t>
+        <w:t xml:space="preserve">4. Calculate the likelihood ratio for a positive result and for a negative result the overall caries diagnosis in the </w:t>
       </w:r>
       <w:proofErr w:type="spellStart"/>
       <w:r>

</xml_diff>